<commit_message>
git basic modified data edit
</commit_message>
<xml_diff>
--- a/git/Git or Git Bash.docx
+++ b/git/Git or Git Bash.docx
@@ -2330,8 +2330,13 @@
         </w:rPr>
       </w:pPr>
       <w:r>
+        <w:rPr>
+          <w:rFonts w:ascii="Courier New" w:eastAsia="Times New Roman" w:hAnsi="Courier New" w:cs="Courier New"/>
+          <w:sz w:val="20"/>
+          <w:szCs w:val="20"/>
+        </w:rPr>
         <w:lastRenderedPageBreak/>
-        <w:t>…or push an existing repository from the command line</w:t>
+        <w:t>after modify upload to git:</w:t>
       </w:r>
     </w:p>
     <w:p>
@@ -2361,32 +2366,25 @@
         </w:tabs>
         <w:spacing w:after="0" w:line="240" w:lineRule="auto"/>
         <w:rPr>
-          <w:rStyle w:val="user-select-contain"/>
-          <w:rFonts w:ascii="Courier New" w:eastAsia="Times New Roman" w:hAnsi="Courier New" w:cs="Courier New"/>
-          <w:sz w:val="20"/>
-          <w:szCs w:val="20"/>
-        </w:rPr>
-      </w:pPr>
-      <w:r>
-        <w:rPr>
-          <w:rStyle w:val="user-select-contain"/>
-        </w:rPr>
-        <w:t xml:space="preserve">git remote add origin </w:t>
-      </w:r>
-      <w:hyperlink r:id="rId8" w:history="1">
-        <w:r>
-          <w:rPr>
-            <w:rStyle w:val="Hyperlink"/>
-          </w:rPr>
-          <w:t>git@github.com:ashraf4663/git.git</w:t>
-        </w:r>
-      </w:hyperlink>
-    </w:p>
-    <w:p>
-      <w:pPr>
-        <w:pStyle w:val="ListParagraph"/>
-        <w:numPr>
-          <w:ilvl w:val="7"/>
+          <w:rFonts w:ascii="Courier New" w:eastAsia="Times New Roman" w:hAnsi="Courier New" w:cs="Courier New"/>
+          <w:sz w:val="20"/>
+          <w:szCs w:val="20"/>
+        </w:rPr>
+      </w:pPr>
+      <w:r>
+        <w:rPr>
+          <w:rFonts w:ascii="Courier New" w:eastAsia="Times New Roman" w:hAnsi="Courier New" w:cs="Courier New"/>
+          <w:sz w:val="20"/>
+          <w:szCs w:val="20"/>
+        </w:rPr>
+        <w:t>git add .   or git add file.name   //no problem it’s ready for uploded</w:t>
+      </w:r>
+    </w:p>
+    <w:p>
+      <w:pPr>
+        <w:pStyle w:val="ListParagraph"/>
+        <w:numPr>
+          <w:ilvl w:val="6"/>
           <w:numId w:val="1"/>
         </w:numPr>
         <w:tabs>
@@ -2409,17 +2407,13 @@
         </w:tabs>
         <w:spacing w:after="0" w:line="240" w:lineRule="auto"/>
         <w:rPr>
-          <w:rStyle w:val="user-select-contain"/>
-          <w:rFonts w:ascii="Courier New" w:eastAsia="Times New Roman" w:hAnsi="Courier New" w:cs="Courier New"/>
-          <w:sz w:val="20"/>
-          <w:szCs w:val="20"/>
-        </w:rPr>
-      </w:pPr>
-      <w:r>
-        <w:rPr>
-          <w:rStyle w:val="user-select-contain"/>
-        </w:rPr>
-        <w:t>git branch -M main</w:t>
+          <w:rFonts w:ascii="Courier New" w:eastAsia="Times New Roman" w:hAnsi="Courier New" w:cs="Courier New"/>
+          <w:sz w:val="20"/>
+          <w:szCs w:val="20"/>
+        </w:rPr>
+      </w:pPr>
+      <w:r>
+        <w:t>…or push an existing repository from the command line</w:t>
       </w:r>
     </w:p>
     <w:p>
@@ -2449,16 +2443,134 @@
         </w:tabs>
         <w:spacing w:after="0" w:line="240" w:lineRule="auto"/>
         <w:rPr>
-          <w:rFonts w:ascii="Courier New" w:eastAsia="Times New Roman" w:hAnsi="Courier New" w:cs="Courier New"/>
-          <w:sz w:val="20"/>
-          <w:szCs w:val="20"/>
-        </w:rPr>
-      </w:pPr>
-      <w:r>
-        <w:rPr>
           <w:rStyle w:val="user-select-contain"/>
-        </w:rPr>
-        <w:t>git push -u origin main</w:t>
+          <w:rFonts w:ascii="Courier New" w:eastAsia="Times New Roman" w:hAnsi="Courier New" w:cs="Courier New"/>
+          <w:sz w:val="20"/>
+          <w:szCs w:val="20"/>
+        </w:rPr>
+      </w:pPr>
+      <w:r>
+        <w:rPr>
+          <w:rStyle w:val="user-select-contain"/>
+        </w:rPr>
+        <w:t xml:space="preserve">git remote add origin </w:t>
+      </w:r>
+      <w:hyperlink r:id="rId8" w:history="1">
+        <w:r>
+          <w:rPr>
+            <w:rStyle w:val="Hyperlink"/>
+          </w:rPr>
+          <w:t>git@github.com:ashraf4663/git.git</w:t>
+        </w:r>
+      </w:hyperlink>
+      <w:r>
+        <w:rPr>
+          <w:rStyle w:val="user-select-contain"/>
+        </w:rPr>
+        <w:t xml:space="preserve">  //its’ for march file by project manager</w:t>
+      </w:r>
+    </w:p>
+    <w:p>
+      <w:pPr>
+        <w:pStyle w:val="ListParagraph"/>
+        <w:numPr>
+          <w:ilvl w:val="7"/>
+          <w:numId w:val="1"/>
+        </w:numPr>
+        <w:tabs>
+          <w:tab w:val="left" w:pos="916"/>
+          <w:tab w:val="left" w:pos="1832"/>
+          <w:tab w:val="left" w:pos="2748"/>
+          <w:tab w:val="left" w:pos="3664"/>
+          <w:tab w:val="left" w:pos="4580"/>
+          <w:tab w:val="left" w:pos="5496"/>
+          <w:tab w:val="left" w:pos="6412"/>
+          <w:tab w:val="left" w:pos="7328"/>
+          <w:tab w:val="left" w:pos="8244"/>
+          <w:tab w:val="left" w:pos="9160"/>
+          <w:tab w:val="left" w:pos="10076"/>
+          <w:tab w:val="left" w:pos="10992"/>
+          <w:tab w:val="left" w:pos="11908"/>
+          <w:tab w:val="left" w:pos="12824"/>
+          <w:tab w:val="left" w:pos="13740"/>
+          <w:tab w:val="left" w:pos="14656"/>
+        </w:tabs>
+        <w:spacing w:after="0" w:line="240" w:lineRule="auto"/>
+        <w:rPr>
+          <w:rStyle w:val="user-select-contain"/>
+          <w:rFonts w:ascii="Courier New" w:eastAsia="Times New Roman" w:hAnsi="Courier New" w:cs="Courier New"/>
+          <w:sz w:val="20"/>
+          <w:szCs w:val="20"/>
+        </w:rPr>
+      </w:pPr>
+      <w:r>
+        <w:rPr>
+          <w:rStyle w:val="user-select-contain"/>
+        </w:rPr>
+        <w:t>git branch -M main</w:t>
+      </w:r>
+      <w:r>
+        <w:rPr>
+          <w:rStyle w:val="user-select-contain"/>
+        </w:rPr>
+        <w:t xml:space="preserve"> //it’s also by manager</w:t>
+      </w:r>
+    </w:p>
+    <w:p>
+      <w:pPr>
+        <w:pStyle w:val="ListParagraph"/>
+        <w:numPr>
+          <w:ilvl w:val="7"/>
+          <w:numId w:val="1"/>
+        </w:numPr>
+        <w:tabs>
+          <w:tab w:val="left" w:pos="916"/>
+          <w:tab w:val="left" w:pos="1832"/>
+          <w:tab w:val="left" w:pos="2748"/>
+          <w:tab w:val="left" w:pos="3664"/>
+          <w:tab w:val="left" w:pos="4580"/>
+          <w:tab w:val="left" w:pos="5496"/>
+          <w:tab w:val="left" w:pos="6412"/>
+          <w:tab w:val="left" w:pos="7328"/>
+          <w:tab w:val="left" w:pos="8244"/>
+          <w:tab w:val="left" w:pos="9160"/>
+          <w:tab w:val="left" w:pos="10076"/>
+          <w:tab w:val="left" w:pos="10992"/>
+          <w:tab w:val="left" w:pos="11908"/>
+          <w:tab w:val="left" w:pos="12824"/>
+          <w:tab w:val="left" w:pos="13740"/>
+          <w:tab w:val="left" w:pos="14656"/>
+        </w:tabs>
+        <w:spacing w:after="0" w:line="240" w:lineRule="auto"/>
+        <w:rPr>
+          <w:rFonts w:ascii="Courier New" w:eastAsia="Times New Roman" w:hAnsi="Courier New" w:cs="Courier New"/>
+          <w:sz w:val="20"/>
+          <w:szCs w:val="20"/>
+        </w:rPr>
+      </w:pPr>
+      <w:r>
+        <w:rPr>
+          <w:rStyle w:val="user-select-contain"/>
+        </w:rPr>
+        <w:t xml:space="preserve">git push -u origin </w:t>
+      </w:r>
+      <w:r>
+        <w:rPr>
+          <w:rStyle w:val="user-select-contain"/>
+        </w:rPr>
+        <w:t>master/</w:t>
+      </w:r>
+      <w:r>
+        <w:rPr>
+          <w:rStyle w:val="user-select-contain"/>
+        </w:rPr>
+        <w:t>main</w:t>
+      </w:r>
+      <w:r>
+        <w:rPr>
+          <w:rStyle w:val="user-select-contain"/>
+        </w:rPr>
+        <w:t xml:space="preserve">  //uploaded modified file not all file only modified file</w:t>
       </w:r>
     </w:p>
     <w:p>
@@ -2472,6 +2584,63 @@
           <w:sz w:val="24"/>
         </w:rPr>
       </w:pPr>
+      <w:r>
+        <w:rPr>
+          <w:sz w:val="24"/>
+        </w:rPr>
+        <w:t>colabrate or marze file kore multy programarer file same project a add korte hoy advance lavel ar kaz</w:t>
+      </w:r>
+    </w:p>
+    <w:p>
+      <w:pPr>
+        <w:pStyle w:val="ListParagraph"/>
+        <w:numPr>
+          <w:ilvl w:val="6"/>
+          <w:numId w:val="1"/>
+        </w:numPr>
+        <w:rPr>
+          <w:sz w:val="24"/>
+        </w:rPr>
+      </w:pPr>
+      <w:r>
+        <w:rPr>
+          <w:sz w:val="24"/>
+        </w:rPr>
+        <w:t>download modifie file: type on git bash:</w:t>
+      </w:r>
+    </w:p>
+    <w:p>
+      <w:pPr>
+        <w:pStyle w:val="ListParagraph"/>
+        <w:numPr>
+          <w:ilvl w:val="7"/>
+          <w:numId w:val="1"/>
+        </w:numPr>
+        <w:rPr>
+          <w:sz w:val="24"/>
+        </w:rPr>
+      </w:pPr>
+      <w:r>
+        <w:rPr>
+          <w:sz w:val="24"/>
+        </w:rPr>
+        <w:t xml:space="preserve">git pull </w:t>
+      </w:r>
+      <w:hyperlink r:id="rId9" w:history="1">
+        <w:r>
+          <w:rPr>
+            <w:rStyle w:val="Hyperlink"/>
+            <w:sz w:val="24"/>
+          </w:rPr>
+          <w:t>git@github.com:ashraf4663/git.git</w:t>
+        </w:r>
+      </w:hyperlink>
+      <w:r>
+        <w:rPr>
+          <w:sz w:val="24"/>
+        </w:rPr>
+        <w:t xml:space="preserve">  //it’s downloaded only modifided data from project not all file of project or other’s edited workd only </w:t>
+      </w:r>
     </w:p>
     <w:p>
       <w:pPr>

</xml_diff>